<commit_message>
Modifica per possibili errori COCOMO
</commit_message>
<xml_diff>
--- a/Documentazione/Costi/COCOMO/COCOMO_260419.docx
+++ b/Documentazione/Costi/COCOMO/COCOMO_260419.docx
@@ -1,6 +1,6 @@
 
 <file path=word/document.xml><?xml version="1.0" encoding="utf-8"?>
-<w:document xmlns:wpc="http://schemas.microsoft.com/office/word/2010/wordprocessingCanvas" xmlns:cx="http://schemas.microsoft.com/office/drawing/2014/chartex" xmlns:mc="http://schemas.openxmlformats.org/markup-compatibility/2006" xmlns:o="urn:schemas-microsoft-com:office:office" xmlns:r="http://schemas.openxmlformats.org/officeDocument/2006/relationships" xmlns:m="http://schemas.openxmlformats.org/officeDocument/2006/math" xmlns:v="urn:schemas-microsoft-com:vml" xmlns:wp14="http://schemas.microsoft.com/office/word/2010/wordprocessingDrawing" xmlns:wp="http://schemas.openxmlformats.org/drawingml/2006/wordprocessingDrawing" xmlns:w10="urn:schemas-microsoft-com:office:word" xmlns:w="http://schemas.openxmlformats.org/wordprocessingml/2006/main" xmlns:w14="http://schemas.microsoft.com/office/word/2010/wordml" xmlns:w15="http://schemas.microsoft.com/office/word/2012/wordml" xmlns:w16se="http://schemas.microsoft.com/office/word/2015/wordml/symex" xmlns:wpg="http://schemas.microsoft.com/office/word/2010/wordprocessingGroup" xmlns:wpi="http://schemas.microsoft.com/office/word/2010/wordprocessingInk" xmlns:wne="http://schemas.microsoft.com/office/word/2006/wordml" xmlns:wps="http://schemas.microsoft.com/office/word/2010/wordprocessingShape" mc:Ignorable="w14 w15 w16se wp14">
+<w:document xmlns:wpc="http://schemas.microsoft.com/office/word/2010/wordprocessingCanvas" xmlns:cx="http://schemas.microsoft.com/office/drawing/2014/chartex" xmlns:cx1="http://schemas.microsoft.com/office/drawing/2015/9/8/chartex" xmlns:cx2="http://schemas.microsoft.com/office/drawing/2015/10/21/chartex" xmlns:cx3="http://schemas.microsoft.com/office/drawing/2016/5/9/chartex" xmlns:cx4="http://schemas.microsoft.com/office/drawing/2016/5/10/chartex" xmlns:cx5="http://schemas.microsoft.com/office/drawing/2016/5/11/chartex" xmlns:cx6="http://schemas.microsoft.com/office/drawing/2016/5/12/chartex" xmlns:cx7="http://schemas.microsoft.com/office/drawing/2016/5/13/chartex" xmlns:cx8="http://schemas.microsoft.com/office/drawing/2016/5/14/chartex" xmlns:mc="http://schemas.openxmlformats.org/markup-compatibility/2006" xmlns:aink="http://schemas.microsoft.com/office/drawing/2016/ink" xmlns:am3d="http://schemas.microsoft.com/office/drawing/2017/model3d" xmlns:o="urn:schemas-microsoft-com:office:office" xmlns:r="http://schemas.openxmlformats.org/officeDocument/2006/relationships" xmlns:m="http://schemas.openxmlformats.org/officeDocument/2006/math" xmlns:v="urn:schemas-microsoft-com:vml" xmlns:wp14="http://schemas.microsoft.com/office/word/2010/wordprocessingDrawing" xmlns:wp="http://schemas.openxmlformats.org/drawingml/2006/wordprocessingDrawing" xmlns:w10="urn:schemas-microsoft-com:office:word" xmlns:w="http://schemas.openxmlformats.org/wordprocessingml/2006/main" xmlns:w14="http://schemas.microsoft.com/office/word/2010/wordml" xmlns:w15="http://schemas.microsoft.com/office/word/2012/wordml" xmlns:w16cid="http://schemas.microsoft.com/office/word/2016/wordml/cid" xmlns:w16se="http://schemas.microsoft.com/office/word/2015/wordml/symex" xmlns:wpg="http://schemas.microsoft.com/office/word/2010/wordprocessingGroup" xmlns:wpi="http://schemas.microsoft.com/office/word/2010/wordprocessingInk" xmlns:wne="http://schemas.microsoft.com/office/word/2006/wordml" xmlns:wps="http://schemas.microsoft.com/office/word/2010/wordprocessingShape" mc:Ignorable="w14 w15 w16se w16cid wp14">
   <w:body>
     <w:p>
       <w:pPr>
@@ -739,9 +739,14 @@
           <w:numId w:val="15"/>
         </w:numPr>
       </w:pPr>
+      <w:proofErr w:type="spellStart"/>
       <w:r>
         <w:lastRenderedPageBreak/>
-        <w:t xml:space="preserve">Developed for </w:t>
+        <w:t>Developed</w:t>
+      </w:r>
+      <w:proofErr w:type="spellEnd"/>
+      <w:r>
+        <w:t xml:space="preserve"> for </w:t>
       </w:r>
       <w:proofErr w:type="spellStart"/>
       <w:r>
@@ -1146,15 +1151,24 @@
       </w:r>
       <w:proofErr w:type="spellEnd"/>
       <w:r>
-        <w:t xml:space="preserve"> Develop</w:t>
-      </w:r>
+        <w:t xml:space="preserve"> </w:t>
+      </w:r>
+      <w:proofErr w:type="spellStart"/>
+      <w:r>
+        <w:t>Develop</w:t>
+      </w:r>
+      <w:proofErr w:type="spellEnd"/>
       <w:r>
         <w:t xml:space="preserve"> Schedule</w:t>
       </w:r>
       <w:r>
         <w:tab/>
+      </w:r>
+      <w:proofErr w:type="spellStart"/>
+      <w:r>
         <w:t>Nominal</w:t>
       </w:r>
+      <w:proofErr w:type="spellEnd"/>
       <w:r>
         <w:tab/>
         <w:t>1,00</w:t>
@@ -1164,6 +1178,7 @@
       <w:pPr>
         <w:rPr>
           <w:rFonts w:eastAsiaTheme="minorEastAsia"/>
+          <w:color w:val="FF0000"/>
         </w:rPr>
       </w:pPr>
       <m:oMathPara>
@@ -1172,13 +1187,32 @@
             <w:rPr>
               <w:rFonts w:ascii="Cambria Math" w:hAnsi="Cambria Math"/>
             </w:rPr>
-            <m:t>M</m:t>
+            <m:t>M=0,6440</m:t>
           </m:r>
           <m:r>
             <w:rPr>
               <w:rFonts w:ascii="Cambria Math" w:hAnsi="Cambria Math"/>
             </w:rPr>
-            <m:t>=0,6440</m:t>
+            <w:br/>
+          </m:r>
+        </m:oMath>
+        <m:oMath>
+          <m:r>
+            <w:rPr>
+              <w:rFonts w:ascii="Cambria Math" w:hAnsi="Cambria Math"/>
+              <w:color w:val="FF0000"/>
+            </w:rPr>
+            <m:t>M</m:t>
+          </m:r>
+          <m:r>
+            <m:rPr>
+              <m:sty m:val="p"/>
+            </m:rPr>
+            <w:rPr>
+              <w:rFonts w:ascii="Cambria Math" w:eastAsiaTheme="minorEastAsia" w:hAnsi="Cambria Math"/>
+              <w:color w:val="FF0000"/>
+            </w:rPr>
+            <m:t>= 0.644*E = 0.644*1.0918 = 0.703</m:t>
           </m:r>
         </m:oMath>
       </m:oMathPara>
@@ -1352,19 +1386,7 @@
             <w:rPr>
               <w:rFonts w:ascii="Cambria Math" w:hAnsi="Cambria Math"/>
             </w:rPr>
-            <m:t>PM=</m:t>
-          </m:r>
-          <m:r>
-            <w:rPr>
-              <w:rFonts w:ascii="Cambria Math" w:hAnsi="Cambria Math"/>
-            </w:rPr>
-            <m:t>2,94</m:t>
-          </m:r>
-          <m:r>
-            <w:rPr>
-              <w:rFonts w:ascii="Cambria Math" w:hAnsi="Cambria Math"/>
-            </w:rPr>
-            <m:t>*</m:t>
+            <m:t>PM=2,94*</m:t>
           </m:r>
           <m:sSup>
             <m:sSupPr>
@@ -1396,31 +1418,76 @@
             <w:rPr>
               <w:rFonts w:ascii="Cambria Math" w:hAnsi="Cambria Math"/>
             </w:rPr>
-            <m:t>*</m:t>
+            <m:t>*0,6440=5,4442</m:t>
+          </m:r>
+        </m:oMath>
+      </m:oMathPara>
+    </w:p>
+    <w:p>
+      <w:pPr>
+        <w:rPr>
+          <w:rFonts w:eastAsiaTheme="minorEastAsia"/>
+          <w:color w:val="FF0000"/>
+        </w:rPr>
+      </w:pPr>
+      <m:oMathPara>
+        <m:oMath>
+          <m:r>
+            <w:rPr>
+              <w:rFonts w:ascii="Cambria Math" w:hAnsi="Cambria Math"/>
+              <w:color w:val="FF0000"/>
+            </w:rPr>
+            <m:t>P</m:t>
           </m:r>
           <m:r>
             <w:rPr>
               <w:rFonts w:ascii="Cambria Math" w:hAnsi="Cambria Math"/>
+              <w:color w:val="FF0000"/>
             </w:rPr>
-            <m:t>0,</m:t>
+            <m:t>M=2,94*</m:t>
+          </m:r>
+          <m:sSup>
+            <m:sSupPr>
+              <m:ctrlPr>
+                <w:rPr>
+                  <w:rFonts w:ascii="Cambria Math" w:hAnsi="Cambria Math"/>
+                  <w:i/>
+                  <w:color w:val="FF0000"/>
+                </w:rPr>
+              </m:ctrlPr>
+            </m:sSupPr>
+            <m:e>
+              <m:r>
+                <w:rPr>
+                  <w:rFonts w:ascii="Cambria Math" w:hAnsi="Cambria Math"/>
+                  <w:color w:val="FF0000"/>
+                </w:rPr>
+                <m:t>2,6311</m:t>
+              </m:r>
+            </m:e>
+            <m:sup>
+              <m:r>
+                <w:rPr>
+                  <w:rFonts w:ascii="Cambria Math" w:hAnsi="Cambria Math"/>
+                  <w:color w:val="FF0000"/>
+                </w:rPr>
+                <m:t>1,0918</m:t>
+              </m:r>
+            </m:sup>
+          </m:sSup>
+          <m:r>
+            <w:rPr>
+              <w:rFonts w:ascii="Cambria Math" w:hAnsi="Cambria Math"/>
+              <w:color w:val="FF0000"/>
+            </w:rPr>
+            <m:t>*0,</m:t>
           </m:r>
           <m:r>
             <w:rPr>
               <w:rFonts w:ascii="Cambria Math" w:hAnsi="Cambria Math"/>
+              <w:color w:val="FF0000"/>
             </w:rPr>
-            <m:t>6440</m:t>
-          </m:r>
-          <m:r>
-            <w:rPr>
-              <w:rFonts w:ascii="Cambria Math" w:hAnsi="Cambria Math"/>
-            </w:rPr>
-            <m:t>=</m:t>
-          </m:r>
-          <m:r>
-            <w:rPr>
-              <w:rFonts w:ascii="Cambria Math" w:hAnsi="Cambria Math"/>
-            </w:rPr>
-            <m:t>5,4442</m:t>
+            <m:t>703=5,943</m:t>
           </m:r>
         </m:oMath>
       </m:oMathPara>
@@ -1657,13 +1724,7 @@
                 <w:rPr>
                   <w:rFonts w:ascii="Cambria Math" w:eastAsiaTheme="minorEastAsia" w:hAnsi="Cambria Math"/>
                 </w:rPr>
-                <m:t>3,67</m:t>
-              </m:r>
-              <m:r>
-                <w:rPr>
-                  <w:rFonts w:ascii="Cambria Math" w:eastAsiaTheme="minorEastAsia" w:hAnsi="Cambria Math"/>
-                </w:rPr>
-                <m:t>*</m:t>
+                <m:t>3,67*</m:t>
               </m:r>
               <m:sSup>
                 <m:sSupPr>
@@ -1697,13 +1758,7 @@
                         <w:rPr>
                           <w:rFonts w:ascii="Cambria Math" w:eastAsiaTheme="minorEastAsia" w:hAnsi="Cambria Math"/>
                         </w:rPr>
-                        <m:t>0,28</m:t>
-                      </m:r>
-                      <m:r>
-                        <w:rPr>
-                          <w:rFonts w:ascii="Cambria Math" w:eastAsiaTheme="minorEastAsia" w:hAnsi="Cambria Math"/>
-                        </w:rPr>
-                        <m:t>+0,2*</m:t>
+                        <m:t>0,28+0,2*</m:t>
                       </m:r>
                       <m:d>
                         <m:dPr>
@@ -1719,19 +1774,7 @@
                             <w:rPr>
                               <w:rFonts w:ascii="Cambria Math" w:eastAsiaTheme="minorEastAsia" w:hAnsi="Cambria Math"/>
                             </w:rPr>
-                            <m:t>1,0918</m:t>
-                          </m:r>
-                          <m:r>
-                            <w:rPr>
-                              <w:rFonts w:ascii="Cambria Math" w:eastAsiaTheme="minorEastAsia" w:hAnsi="Cambria Math"/>
-                            </w:rPr>
-                            <m:t>-</m:t>
-                          </m:r>
-                          <m:r>
-                            <w:rPr>
-                              <w:rFonts w:ascii="Cambria Math" w:eastAsiaTheme="minorEastAsia" w:hAnsi="Cambria Math"/>
-                            </w:rPr>
-                            <m:t>0,91</m:t>
+                            <m:t>1,0918-0,91</m:t>
                           </m:r>
                         </m:e>
                       </m:d>
@@ -1754,8 +1797,125 @@
       <w:pPr>
         <w:rPr>
           <w:rFonts w:eastAsiaTheme="minorEastAsia"/>
-        </w:rPr>
-      </w:pPr>
+          <w:color w:val="FF0000"/>
+        </w:rPr>
+      </w:pPr>
+      <m:oMathPara>
+        <m:oMath>
+          <m:r>
+            <w:rPr>
+              <w:rFonts w:ascii="Cambria Math" w:eastAsiaTheme="minorEastAsia" w:hAnsi="Cambria Math"/>
+              <w:color w:val="FF0000"/>
+            </w:rPr>
+            <m:t>TDEV=</m:t>
+          </m:r>
+          <m:d>
+            <m:dPr>
+              <m:begChr m:val="["/>
+              <m:endChr m:val="]"/>
+              <m:ctrlPr>
+                <w:rPr>
+                  <w:rFonts w:ascii="Cambria Math" w:eastAsiaTheme="minorEastAsia" w:hAnsi="Cambria Math"/>
+                  <w:i/>
+                  <w:color w:val="FF0000"/>
+                </w:rPr>
+              </m:ctrlPr>
+            </m:dPr>
+            <m:e>
+              <m:r>
+                <w:rPr>
+                  <w:rFonts w:ascii="Cambria Math" w:eastAsiaTheme="minorEastAsia" w:hAnsi="Cambria Math"/>
+                  <w:color w:val="FF0000"/>
+                </w:rPr>
+                <m:t>3,67*</m:t>
+              </m:r>
+              <m:sSup>
+                <m:sSupPr>
+                  <m:ctrlPr>
+                    <w:rPr>
+                      <w:rFonts w:ascii="Cambria Math" w:eastAsiaTheme="minorEastAsia" w:hAnsi="Cambria Math"/>
+                      <w:i/>
+                      <w:color w:val="FF0000"/>
+                    </w:rPr>
+                  </m:ctrlPr>
+                </m:sSupPr>
+                <m:e>
+                  <m:r>
+                    <w:rPr>
+                      <w:rFonts w:ascii="Cambria Math" w:hAnsi="Cambria Math"/>
+                      <w:color w:val="FF0000"/>
+                    </w:rPr>
+                    <m:t>5,</m:t>
+                  </m:r>
+                  <m:r>
+                    <w:rPr>
+                      <w:rFonts w:ascii="Cambria Math" w:hAnsi="Cambria Math"/>
+                      <w:color w:val="FF0000"/>
+                    </w:rPr>
+                    <m:t>943</m:t>
+                  </m:r>
+                </m:e>
+                <m:sup>
+                  <m:d>
+                    <m:dPr>
+                      <m:ctrlPr>
+                        <w:rPr>
+                          <w:rFonts w:ascii="Cambria Math" w:eastAsiaTheme="minorEastAsia" w:hAnsi="Cambria Math"/>
+                          <w:i/>
+                          <w:color w:val="FF0000"/>
+                        </w:rPr>
+                      </m:ctrlPr>
+                    </m:dPr>
+                    <m:e>
+                      <m:r>
+                        <w:rPr>
+                          <w:rFonts w:ascii="Cambria Math" w:eastAsiaTheme="minorEastAsia" w:hAnsi="Cambria Math"/>
+                          <w:color w:val="FF0000"/>
+                        </w:rPr>
+                        <m:t>0,28+0,2*</m:t>
+                      </m:r>
+                      <m:d>
+                        <m:dPr>
+                          <m:ctrlPr>
+                            <w:rPr>
+                              <w:rFonts w:ascii="Cambria Math" w:eastAsiaTheme="minorEastAsia" w:hAnsi="Cambria Math"/>
+                              <w:i/>
+                              <w:color w:val="FF0000"/>
+                            </w:rPr>
+                          </m:ctrlPr>
+                        </m:dPr>
+                        <m:e>
+                          <m:r>
+                            <w:rPr>
+                              <w:rFonts w:ascii="Cambria Math" w:eastAsiaTheme="minorEastAsia" w:hAnsi="Cambria Math"/>
+                              <w:color w:val="FF0000"/>
+                            </w:rPr>
+                            <m:t>1,0918-0,91</m:t>
+                          </m:r>
+                        </m:e>
+                      </m:d>
+                    </m:e>
+                  </m:d>
+                </m:sup>
+              </m:sSup>
+            </m:e>
+          </m:d>
+          <m:r>
+            <w:rPr>
+              <w:rFonts w:ascii="Cambria Math" w:eastAsiaTheme="minorEastAsia" w:hAnsi="Cambria Math"/>
+              <w:color w:val="FF0000"/>
+            </w:rPr>
+            <m:t>*1=6,</m:t>
+          </m:r>
+          <m:r>
+            <w:rPr>
+              <w:rFonts w:ascii="Cambria Math" w:eastAsiaTheme="minorEastAsia" w:hAnsi="Cambria Math"/>
+              <w:color w:val="FF0000"/>
+            </w:rPr>
+            <m:t>4495</m:t>
+          </m:r>
+        </m:oMath>
+      </m:oMathPara>
     </w:p>
     <w:p>
       <w:pPr>
@@ -1763,14 +1923,26 @@
           <w:rFonts w:eastAsiaTheme="minorEastAsia"/>
         </w:rPr>
       </w:pPr>
-      <w:r>
+    </w:p>
+    <w:p>
+      <w:pPr>
         <w:rPr>
           <w:rFonts w:eastAsiaTheme="minorEastAsia"/>
         </w:rPr>
+      </w:pPr>
+    </w:p>
+    <w:p>
+      <w:pPr>
+        <w:rPr>
+          <w:rFonts w:eastAsiaTheme="minorEastAsia"/>
+        </w:rPr>
+      </w:pPr>
+      <w:r>
+        <w:rPr>
+          <w:rFonts w:eastAsiaTheme="minorEastAsia"/>
+        </w:rPr>
         <w:t>Quindi il numero ottimale di persone da affidare al progetto è:</w:t>
       </w:r>
-      <w:bookmarkStart w:id="0" w:name="_GoBack"/>
-      <w:bookmarkEnd w:id="0"/>
     </w:p>
     <w:p>
       <w:pPr>
@@ -1784,6 +1956,7 @@
             <w:rPr>
               <w:rFonts w:ascii="Cambria Math" w:eastAsiaTheme="minorEastAsia" w:hAnsi="Cambria Math"/>
             </w:rPr>
+            <w:lastRenderedPageBreak/>
             <m:t>NP=</m:t>
           </m:r>
           <m:f>
@@ -1848,16 +2021,132 @@
             <w:rPr>
               <w:rFonts w:ascii="Cambria Math" w:eastAsiaTheme="minorEastAsia" w:hAnsi="Cambria Math"/>
             </w:rPr>
+            <m:t>=0,8678</m:t>
+          </m:r>
+        </m:oMath>
+      </m:oMathPara>
+      <w:bookmarkStart w:id="0" w:name="_GoBack"/>
+      <w:bookmarkEnd w:id="0"/>
+    </w:p>
+    <w:p>
+      <w:pPr>
+        <w:rPr>
+          <w:rFonts w:eastAsiaTheme="minorEastAsia"/>
+          <w:color w:val="FF0000"/>
+        </w:rPr>
+      </w:pPr>
+      <m:oMathPara>
+        <m:oMath>
+          <m:r>
+            <w:rPr>
+              <w:rFonts w:ascii="Cambria Math" w:eastAsiaTheme="minorEastAsia" w:hAnsi="Cambria Math"/>
+              <w:color w:val="FF0000"/>
+            </w:rPr>
+            <m:t>NP=</m:t>
+          </m:r>
+          <m:f>
+            <m:fPr>
+              <m:ctrlPr>
+                <w:rPr>
+                  <w:rFonts w:ascii="Cambria Math" w:eastAsiaTheme="minorEastAsia" w:hAnsi="Cambria Math"/>
+                  <w:i/>
+                  <w:color w:val="FF0000"/>
+                </w:rPr>
+              </m:ctrlPr>
+            </m:fPr>
+            <m:num>
+              <m:r>
+                <w:rPr>
+                  <w:rFonts w:ascii="Cambria Math" w:eastAsiaTheme="minorEastAsia" w:hAnsi="Cambria Math"/>
+                  <w:color w:val="FF0000"/>
+                </w:rPr>
+                <m:t>PM</m:t>
+              </m:r>
+            </m:num>
+            <m:den>
+              <m:r>
+                <w:rPr>
+                  <w:rFonts w:ascii="Cambria Math" w:eastAsiaTheme="minorEastAsia" w:hAnsi="Cambria Math"/>
+                  <w:color w:val="FF0000"/>
+                </w:rPr>
+                <m:t>TDEV</m:t>
+              </m:r>
+            </m:den>
+          </m:f>
+          <m:r>
+            <w:rPr>
+              <w:rFonts w:ascii="Cambria Math" w:eastAsiaTheme="minorEastAsia" w:hAnsi="Cambria Math"/>
+              <w:color w:val="FF0000"/>
+            </w:rPr>
             <m:t>=</m:t>
+          </m:r>
+          <m:f>
+            <m:fPr>
+              <m:ctrlPr>
+                <w:rPr>
+                  <w:rFonts w:ascii="Cambria Math" w:eastAsiaTheme="minorEastAsia" w:hAnsi="Cambria Math"/>
+                  <w:i/>
+                  <w:color w:val="FF0000"/>
+                </w:rPr>
+              </m:ctrlPr>
+            </m:fPr>
+            <m:num>
+              <m:r>
+                <w:rPr>
+                  <w:rFonts w:ascii="Cambria Math" w:hAnsi="Cambria Math"/>
+                  <w:color w:val="FF0000"/>
+                </w:rPr>
+                <m:t>5,</m:t>
+              </m:r>
+              <m:r>
+                <w:rPr>
+                  <w:rFonts w:ascii="Cambria Math" w:hAnsi="Cambria Math"/>
+                  <w:color w:val="FF0000"/>
+                </w:rPr>
+                <m:t>943</m:t>
+              </m:r>
+            </m:num>
+            <m:den>
+              <m:r>
+                <w:rPr>
+                  <w:rFonts w:ascii="Cambria Math" w:eastAsiaTheme="minorEastAsia" w:hAnsi="Cambria Math"/>
+                  <w:color w:val="FF0000"/>
+                </w:rPr>
+                <m:t>6,</m:t>
+              </m:r>
+              <m:r>
+                <w:rPr>
+                  <w:rFonts w:ascii="Cambria Math" w:eastAsiaTheme="minorEastAsia" w:hAnsi="Cambria Math"/>
+                  <w:color w:val="FF0000"/>
+                </w:rPr>
+                <m:t>4495</m:t>
+              </m:r>
+            </m:den>
+          </m:f>
+          <m:r>
+            <w:rPr>
+              <w:rFonts w:ascii="Cambria Math" w:eastAsiaTheme="minorEastAsia" w:hAnsi="Cambria Math"/>
+              <w:color w:val="FF0000"/>
+            </w:rPr>
+            <m:t>=0,</m:t>
           </m:r>
           <m:r>
             <w:rPr>
               <w:rFonts w:ascii="Cambria Math" w:eastAsiaTheme="minorEastAsia" w:hAnsi="Cambria Math"/>
+              <w:color w:val="FF0000"/>
             </w:rPr>
-            <m:t>0,8678</m:t>
+            <m:t>9215</m:t>
           </m:r>
         </m:oMath>
       </m:oMathPara>
+    </w:p>
+    <w:p>
+      <w:pPr>
+        <w:rPr>
+          <w:rFonts w:eastAsiaTheme="minorEastAsia"/>
+          <w:color w:val="FF0000"/>
+        </w:rPr>
+      </w:pPr>
     </w:p>
     <w:p>
       <w:pPr>
@@ -1878,7 +2167,7 @@
 </file>
 
 <file path=word/endnotes.xml><?xml version="1.0" encoding="utf-8"?>
-<w:endnotes xmlns:wpc="http://schemas.microsoft.com/office/word/2010/wordprocessingCanvas" xmlns:cx="http://schemas.microsoft.com/office/drawing/2014/chartex" xmlns:mc="http://schemas.openxmlformats.org/markup-compatibility/2006" xmlns:o="urn:schemas-microsoft-com:office:office" xmlns:r="http://schemas.openxmlformats.org/officeDocument/2006/relationships" xmlns:m="http://schemas.openxmlformats.org/officeDocument/2006/math" xmlns:v="urn:schemas-microsoft-com:vml" xmlns:wp14="http://schemas.microsoft.com/office/word/2010/wordprocessingDrawing" xmlns:wp="http://schemas.openxmlformats.org/drawingml/2006/wordprocessingDrawing" xmlns:w10="urn:schemas-microsoft-com:office:word" xmlns:w="http://schemas.openxmlformats.org/wordprocessingml/2006/main" xmlns:w14="http://schemas.microsoft.com/office/word/2010/wordml" xmlns:w15="http://schemas.microsoft.com/office/word/2012/wordml" xmlns:w16se="http://schemas.microsoft.com/office/word/2015/wordml/symex" xmlns:wpg="http://schemas.microsoft.com/office/word/2010/wordprocessingGroup" xmlns:wpi="http://schemas.microsoft.com/office/word/2010/wordprocessingInk" xmlns:wne="http://schemas.microsoft.com/office/word/2006/wordml" xmlns:wps="http://schemas.microsoft.com/office/word/2010/wordprocessingShape" mc:Ignorable="w14 w15 w16se wp14">
+<w:endnotes xmlns:wpc="http://schemas.microsoft.com/office/word/2010/wordprocessingCanvas" xmlns:cx="http://schemas.microsoft.com/office/drawing/2014/chartex" xmlns:cx1="http://schemas.microsoft.com/office/drawing/2015/9/8/chartex" xmlns:cx2="http://schemas.microsoft.com/office/drawing/2015/10/21/chartex" xmlns:cx3="http://schemas.microsoft.com/office/drawing/2016/5/9/chartex" xmlns:cx4="http://schemas.microsoft.com/office/drawing/2016/5/10/chartex" xmlns:cx5="http://schemas.microsoft.com/office/drawing/2016/5/11/chartex" xmlns:cx6="http://schemas.microsoft.com/office/drawing/2016/5/12/chartex" xmlns:cx7="http://schemas.microsoft.com/office/drawing/2016/5/13/chartex" xmlns:cx8="http://schemas.microsoft.com/office/drawing/2016/5/14/chartex" xmlns:mc="http://schemas.openxmlformats.org/markup-compatibility/2006" xmlns:aink="http://schemas.microsoft.com/office/drawing/2016/ink" xmlns:am3d="http://schemas.microsoft.com/office/drawing/2017/model3d" xmlns:o="urn:schemas-microsoft-com:office:office" xmlns:r="http://schemas.openxmlformats.org/officeDocument/2006/relationships" xmlns:m="http://schemas.openxmlformats.org/officeDocument/2006/math" xmlns:v="urn:schemas-microsoft-com:vml" xmlns:wp14="http://schemas.microsoft.com/office/word/2010/wordprocessingDrawing" xmlns:wp="http://schemas.openxmlformats.org/drawingml/2006/wordprocessingDrawing" xmlns:w10="urn:schemas-microsoft-com:office:word" xmlns:w="http://schemas.openxmlformats.org/wordprocessingml/2006/main" xmlns:w14="http://schemas.microsoft.com/office/word/2010/wordml" xmlns:w15="http://schemas.microsoft.com/office/word/2012/wordml" xmlns:w16cid="http://schemas.microsoft.com/office/word/2016/wordml/cid" xmlns:w16se="http://schemas.microsoft.com/office/word/2015/wordml/symex" xmlns:wpg="http://schemas.microsoft.com/office/word/2010/wordprocessingGroup" xmlns:wpi="http://schemas.microsoft.com/office/word/2010/wordprocessingInk" xmlns:wne="http://schemas.microsoft.com/office/word/2006/wordml" xmlns:wps="http://schemas.microsoft.com/office/word/2010/wordprocessingShape" mc:Ignorable="w14 w15 w16se w16cid wp14">
   <w:endnote w:type="separator" w:id="-1">
     <w:p>
       <w:r>
@@ -1897,7 +2186,7 @@
 </file>
 
 <file path=word/footnotes.xml><?xml version="1.0" encoding="utf-8"?>
-<w:footnotes xmlns:wpc="http://schemas.microsoft.com/office/word/2010/wordprocessingCanvas" xmlns:cx="http://schemas.microsoft.com/office/drawing/2014/chartex" xmlns:mc="http://schemas.openxmlformats.org/markup-compatibility/2006" xmlns:o="urn:schemas-microsoft-com:office:office" xmlns:r="http://schemas.openxmlformats.org/officeDocument/2006/relationships" xmlns:m="http://schemas.openxmlformats.org/officeDocument/2006/math" xmlns:v="urn:schemas-microsoft-com:vml" xmlns:wp14="http://schemas.microsoft.com/office/word/2010/wordprocessingDrawing" xmlns:wp="http://schemas.openxmlformats.org/drawingml/2006/wordprocessingDrawing" xmlns:w10="urn:schemas-microsoft-com:office:word" xmlns:w="http://schemas.openxmlformats.org/wordprocessingml/2006/main" xmlns:w14="http://schemas.microsoft.com/office/word/2010/wordml" xmlns:w15="http://schemas.microsoft.com/office/word/2012/wordml" xmlns:w16se="http://schemas.microsoft.com/office/word/2015/wordml/symex" xmlns:wpg="http://schemas.microsoft.com/office/word/2010/wordprocessingGroup" xmlns:wpi="http://schemas.microsoft.com/office/word/2010/wordprocessingInk" xmlns:wne="http://schemas.microsoft.com/office/word/2006/wordml" xmlns:wps="http://schemas.microsoft.com/office/word/2010/wordprocessingShape" mc:Ignorable="w14 w15 w16se wp14">
+<w:footnotes xmlns:wpc="http://schemas.microsoft.com/office/word/2010/wordprocessingCanvas" xmlns:cx="http://schemas.microsoft.com/office/drawing/2014/chartex" xmlns:cx1="http://schemas.microsoft.com/office/drawing/2015/9/8/chartex" xmlns:cx2="http://schemas.microsoft.com/office/drawing/2015/10/21/chartex" xmlns:cx3="http://schemas.microsoft.com/office/drawing/2016/5/9/chartex" xmlns:cx4="http://schemas.microsoft.com/office/drawing/2016/5/10/chartex" xmlns:cx5="http://schemas.microsoft.com/office/drawing/2016/5/11/chartex" xmlns:cx6="http://schemas.microsoft.com/office/drawing/2016/5/12/chartex" xmlns:cx7="http://schemas.microsoft.com/office/drawing/2016/5/13/chartex" xmlns:cx8="http://schemas.microsoft.com/office/drawing/2016/5/14/chartex" xmlns:mc="http://schemas.openxmlformats.org/markup-compatibility/2006" xmlns:aink="http://schemas.microsoft.com/office/drawing/2016/ink" xmlns:am3d="http://schemas.microsoft.com/office/drawing/2017/model3d" xmlns:o="urn:schemas-microsoft-com:office:office" xmlns:r="http://schemas.openxmlformats.org/officeDocument/2006/relationships" xmlns:m="http://schemas.openxmlformats.org/officeDocument/2006/math" xmlns:v="urn:schemas-microsoft-com:vml" xmlns:wp14="http://schemas.microsoft.com/office/word/2010/wordprocessingDrawing" xmlns:wp="http://schemas.openxmlformats.org/drawingml/2006/wordprocessingDrawing" xmlns:w10="urn:schemas-microsoft-com:office:word" xmlns:w="http://schemas.openxmlformats.org/wordprocessingml/2006/main" xmlns:w14="http://schemas.microsoft.com/office/word/2010/wordml" xmlns:w15="http://schemas.microsoft.com/office/word/2012/wordml" xmlns:w16cid="http://schemas.microsoft.com/office/word/2016/wordml/cid" xmlns:w16se="http://schemas.microsoft.com/office/word/2015/wordml/symex" xmlns:wpg="http://schemas.microsoft.com/office/word/2010/wordprocessingGroup" xmlns:wpi="http://schemas.microsoft.com/office/word/2010/wordprocessingInk" xmlns:wne="http://schemas.microsoft.com/office/word/2006/wordml" xmlns:wps="http://schemas.microsoft.com/office/word/2010/wordprocessingShape" mc:Ignorable="w14 w15 w16se w16cid wp14">
   <w:footnote w:type="separator" w:id="-1">
     <w:p>
       <w:r>
@@ -1916,7 +2205,7 @@
 </file>
 
 <file path=word/header1.xml><?xml version="1.0" encoding="utf-8"?>
-<w:hdr xmlns:wpc="http://schemas.microsoft.com/office/word/2010/wordprocessingCanvas" xmlns:cx="http://schemas.microsoft.com/office/drawing/2014/chartex" xmlns:mc="http://schemas.openxmlformats.org/markup-compatibility/2006" xmlns:o="urn:schemas-microsoft-com:office:office" xmlns:r="http://schemas.openxmlformats.org/officeDocument/2006/relationships" xmlns:m="http://schemas.openxmlformats.org/officeDocument/2006/math" xmlns:v="urn:schemas-microsoft-com:vml" xmlns:wp14="http://schemas.microsoft.com/office/word/2010/wordprocessingDrawing" xmlns:wp="http://schemas.openxmlformats.org/drawingml/2006/wordprocessingDrawing" xmlns:w10="urn:schemas-microsoft-com:office:word" xmlns:w="http://schemas.openxmlformats.org/wordprocessingml/2006/main" xmlns:w14="http://schemas.microsoft.com/office/word/2010/wordml" xmlns:w15="http://schemas.microsoft.com/office/word/2012/wordml" xmlns:w16se="http://schemas.microsoft.com/office/word/2015/wordml/symex" xmlns:wpg="http://schemas.microsoft.com/office/word/2010/wordprocessingGroup" xmlns:wpi="http://schemas.microsoft.com/office/word/2010/wordprocessingInk" xmlns:wne="http://schemas.microsoft.com/office/word/2006/wordml" xmlns:wps="http://schemas.microsoft.com/office/word/2010/wordprocessingShape" mc:Ignorable="w14 w15 w16se wp14">
+<w:hdr xmlns:wpc="http://schemas.microsoft.com/office/word/2010/wordprocessingCanvas" xmlns:cx="http://schemas.microsoft.com/office/drawing/2014/chartex" xmlns:cx1="http://schemas.microsoft.com/office/drawing/2015/9/8/chartex" xmlns:cx2="http://schemas.microsoft.com/office/drawing/2015/10/21/chartex" xmlns:cx3="http://schemas.microsoft.com/office/drawing/2016/5/9/chartex" xmlns:cx4="http://schemas.microsoft.com/office/drawing/2016/5/10/chartex" xmlns:cx5="http://schemas.microsoft.com/office/drawing/2016/5/11/chartex" xmlns:cx6="http://schemas.microsoft.com/office/drawing/2016/5/12/chartex" xmlns:cx7="http://schemas.microsoft.com/office/drawing/2016/5/13/chartex" xmlns:cx8="http://schemas.microsoft.com/office/drawing/2016/5/14/chartex" xmlns:mc="http://schemas.openxmlformats.org/markup-compatibility/2006" xmlns:aink="http://schemas.microsoft.com/office/drawing/2016/ink" xmlns:am3d="http://schemas.microsoft.com/office/drawing/2017/model3d" xmlns:o="urn:schemas-microsoft-com:office:office" xmlns:r="http://schemas.openxmlformats.org/officeDocument/2006/relationships" xmlns:m="http://schemas.openxmlformats.org/officeDocument/2006/math" xmlns:v="urn:schemas-microsoft-com:vml" xmlns:wp14="http://schemas.microsoft.com/office/word/2010/wordprocessingDrawing" xmlns:wp="http://schemas.openxmlformats.org/drawingml/2006/wordprocessingDrawing" xmlns:w10="urn:schemas-microsoft-com:office:word" xmlns:w="http://schemas.openxmlformats.org/wordprocessingml/2006/main" xmlns:w14="http://schemas.microsoft.com/office/word/2010/wordml" xmlns:w15="http://schemas.microsoft.com/office/word/2012/wordml" xmlns:w16cid="http://schemas.microsoft.com/office/word/2016/wordml/cid" xmlns:w16se="http://schemas.microsoft.com/office/word/2015/wordml/symex" xmlns:wpg="http://schemas.microsoft.com/office/word/2010/wordprocessingGroup" xmlns:wpi="http://schemas.microsoft.com/office/word/2010/wordprocessingInk" xmlns:wne="http://schemas.microsoft.com/office/word/2006/wordml" xmlns:wps="http://schemas.microsoft.com/office/word/2010/wordprocessingShape" mc:Ignorable="w14 w15 w16se w16cid wp14">
   <w:p>
     <w:pPr>
       <w:pStyle w:val="Intestazione"/>
@@ -2066,7 +2355,7 @@
 </file>
 
 <file path=word/numbering.xml><?xml version="1.0" encoding="utf-8"?>
-<w:numbering xmlns:wpc="http://schemas.microsoft.com/office/word/2010/wordprocessingCanvas" xmlns:cx="http://schemas.microsoft.com/office/drawing/2014/chartex" xmlns:mc="http://schemas.openxmlformats.org/markup-compatibility/2006" xmlns:o="urn:schemas-microsoft-com:office:office" xmlns:r="http://schemas.openxmlformats.org/officeDocument/2006/relationships" xmlns:m="http://schemas.openxmlformats.org/officeDocument/2006/math" xmlns:v="urn:schemas-microsoft-com:vml" xmlns:wp14="http://schemas.microsoft.com/office/word/2010/wordprocessingDrawing" xmlns:wp="http://schemas.openxmlformats.org/drawingml/2006/wordprocessingDrawing" xmlns:w10="urn:schemas-microsoft-com:office:word" xmlns:w="http://schemas.openxmlformats.org/wordprocessingml/2006/main" xmlns:w14="http://schemas.microsoft.com/office/word/2010/wordml" xmlns:w15="http://schemas.microsoft.com/office/word/2012/wordml" xmlns:w16se="http://schemas.microsoft.com/office/word/2015/wordml/symex" xmlns:wpg="http://schemas.microsoft.com/office/word/2010/wordprocessingGroup" xmlns:wpi="http://schemas.microsoft.com/office/word/2010/wordprocessingInk" xmlns:wne="http://schemas.microsoft.com/office/word/2006/wordml" xmlns:wps="http://schemas.microsoft.com/office/word/2010/wordprocessingShape" mc:Ignorable="w14 w15 w16se wp14">
+<w:numbering xmlns:wpc="http://schemas.microsoft.com/office/word/2010/wordprocessingCanvas" xmlns:cx="http://schemas.microsoft.com/office/drawing/2014/chartex" xmlns:cx1="http://schemas.microsoft.com/office/drawing/2015/9/8/chartex" xmlns:cx2="http://schemas.microsoft.com/office/drawing/2015/10/21/chartex" xmlns:cx3="http://schemas.microsoft.com/office/drawing/2016/5/9/chartex" xmlns:cx4="http://schemas.microsoft.com/office/drawing/2016/5/10/chartex" xmlns:cx5="http://schemas.microsoft.com/office/drawing/2016/5/11/chartex" xmlns:cx6="http://schemas.microsoft.com/office/drawing/2016/5/12/chartex" xmlns:cx7="http://schemas.microsoft.com/office/drawing/2016/5/13/chartex" xmlns:cx8="http://schemas.microsoft.com/office/drawing/2016/5/14/chartex" xmlns:mc="http://schemas.openxmlformats.org/markup-compatibility/2006" xmlns:aink="http://schemas.microsoft.com/office/drawing/2016/ink" xmlns:am3d="http://schemas.microsoft.com/office/drawing/2017/model3d" xmlns:o="urn:schemas-microsoft-com:office:office" xmlns:r="http://schemas.openxmlformats.org/officeDocument/2006/relationships" xmlns:m="http://schemas.openxmlformats.org/officeDocument/2006/math" xmlns:v="urn:schemas-microsoft-com:vml" xmlns:wp14="http://schemas.microsoft.com/office/word/2010/wordprocessingDrawing" xmlns:wp="http://schemas.openxmlformats.org/drawingml/2006/wordprocessingDrawing" xmlns:w10="urn:schemas-microsoft-com:office:word" xmlns:w="http://schemas.openxmlformats.org/wordprocessingml/2006/main" xmlns:w14="http://schemas.microsoft.com/office/word/2010/wordml" xmlns:w15="http://schemas.microsoft.com/office/word/2012/wordml" xmlns:w16cid="http://schemas.microsoft.com/office/word/2016/wordml/cid" xmlns:w16se="http://schemas.microsoft.com/office/word/2015/wordml/symex" xmlns:wpg="http://schemas.microsoft.com/office/word/2010/wordprocessingGroup" xmlns:wpi="http://schemas.microsoft.com/office/word/2010/wordprocessingInk" xmlns:wne="http://schemas.microsoft.com/office/word/2006/wordml" xmlns:wps="http://schemas.microsoft.com/office/word/2010/wordprocessingShape" mc:Ignorable="w14 w15 w16se w16cid wp14">
   <w:abstractNum w:abstractNumId="0" w15:restartNumberingAfterBreak="0">
     <w:nsid w:val="0CF00492"/>
     <w:multiLevelType w:val="hybridMultilevel"/>
@@ -3715,7 +4004,7 @@
 </file>
 
 <file path=word/styles.xml><?xml version="1.0" encoding="utf-8"?>
-<w:styles xmlns:mc="http://schemas.openxmlformats.org/markup-compatibility/2006" xmlns:r="http://schemas.openxmlformats.org/officeDocument/2006/relationships" xmlns:w="http://schemas.openxmlformats.org/wordprocessingml/2006/main" xmlns:w14="http://schemas.microsoft.com/office/word/2010/wordml" xmlns:w15="http://schemas.microsoft.com/office/word/2012/wordml" xmlns:w16se="http://schemas.microsoft.com/office/word/2015/wordml/symex" mc:Ignorable="w14 w15 w16se">
+<w:styles xmlns:mc="http://schemas.openxmlformats.org/markup-compatibility/2006" xmlns:r="http://schemas.openxmlformats.org/officeDocument/2006/relationships" xmlns:w="http://schemas.openxmlformats.org/wordprocessingml/2006/main" xmlns:w14="http://schemas.microsoft.com/office/word/2010/wordml" xmlns:w15="http://schemas.microsoft.com/office/word/2012/wordml" xmlns:w16cid="http://schemas.microsoft.com/office/word/2016/wordml/cid" xmlns:w16se="http://schemas.microsoft.com/office/word/2015/wordml/symex" mc:Ignorable="w14 w15 w16se w16cid">
   <w:docDefaults>
     <w:rPrDefault>
       <w:rPr>
@@ -3731,7 +4020,7 @@
       </w:pPr>
     </w:pPrDefault>
   </w:docDefaults>
-  <w:latentStyles w:defLockedState="0" w:defUIPriority="99" w:defSemiHidden="0" w:defUnhideWhenUsed="0" w:defQFormat="0" w:count="371">
+  <w:latentStyles w:defLockedState="0" w:defUIPriority="99" w:defSemiHidden="0" w:defUnhideWhenUsed="0" w:defQFormat="0" w:count="376">
     <w:lsdException w:name="Normal" w:uiPriority="0" w:qFormat="1"/>
     <w:lsdException w:name="heading 1" w:uiPriority="9" w:qFormat="1"/>
     <w:lsdException w:name="heading 2" w:semiHidden="1" w:uiPriority="9" w:unhideWhenUsed="1" w:qFormat="1"/>
@@ -3837,7 +4126,6 @@
     <w:lsdException w:name="HTML Sample" w:semiHidden="1" w:unhideWhenUsed="1"/>
     <w:lsdException w:name="HTML Typewriter" w:semiHidden="1" w:unhideWhenUsed="1"/>
     <w:lsdException w:name="HTML Variable" w:semiHidden="1" w:unhideWhenUsed="1"/>
-    <w:lsdException w:name="Normal Table" w:semiHidden="1" w:unhideWhenUsed="1"/>
     <w:lsdException w:name="annotation subject" w:semiHidden="1" w:unhideWhenUsed="1"/>
     <w:lsdException w:name="No List" w:semiHidden="1" w:unhideWhenUsed="1"/>
     <w:lsdException w:name="Outline List 1" w:semiHidden="1" w:unhideWhenUsed="1"/>
@@ -3880,11 +4168,8 @@
     <w:lsdException w:name="Table Contemporary" w:semiHidden="1" w:unhideWhenUsed="1"/>
     <w:lsdException w:name="Table Elegant" w:semiHidden="1" w:unhideWhenUsed="1"/>
     <w:lsdException w:name="Table Professional" w:semiHidden="1" w:unhideWhenUsed="1"/>
-    <w:lsdException w:name="Table Subtle 1" w:semiHidden="1" w:unhideWhenUsed="1"/>
     <w:lsdException w:name="Table Subtle 2" w:semiHidden="1" w:unhideWhenUsed="1"/>
     <w:lsdException w:name="Table Web 1" w:semiHidden="1" w:unhideWhenUsed="1"/>
-    <w:lsdException w:name="Table Web 2" w:semiHidden="1" w:unhideWhenUsed="1"/>
-    <w:lsdException w:name="Table Web 3" w:semiHidden="1" w:unhideWhenUsed="1"/>
     <w:lsdException w:name="Balloon Text" w:semiHidden="1" w:unhideWhenUsed="1"/>
     <w:lsdException w:name="Table Grid" w:uiPriority="39"/>
     <w:lsdException w:name="Table Theme" w:semiHidden="1" w:unhideWhenUsed="1"/>
@@ -4103,6 +4388,11 @@
     <w:lsdException w:name="List Table 5 Dark Accent 6" w:uiPriority="50"/>
     <w:lsdException w:name="List Table 6 Colorful Accent 6" w:uiPriority="51"/>
     <w:lsdException w:name="List Table 7 Colorful Accent 6" w:uiPriority="52"/>
+    <w:lsdException w:name="Mention" w:semiHidden="1" w:unhideWhenUsed="1"/>
+    <w:lsdException w:name="Smart Hyperlink" w:semiHidden="1" w:unhideWhenUsed="1"/>
+    <w:lsdException w:name="Hashtag" w:semiHidden="1" w:unhideWhenUsed="1"/>
+    <w:lsdException w:name="Unresolved Mention" w:semiHidden="1" w:unhideWhenUsed="1"/>
+    <w:lsdException w:name="Smart Link" w:semiHidden="1" w:unhideWhenUsed="1"/>
   </w:latentStyles>
   <w:style w:type="paragraph" w:default="1" w:styleId="Normale">
     <w:name w:val="Normal"/>

</xml_diff>